<commit_message>
Added Quality Assurance Report
</commit_message>
<xml_diff>
--- a/Reports/Project Evaluation Report.docx
+++ b/Reports/Project Evaluation Report.docx
@@ -180,7 +180,7 @@
           <w14:ligatures w14:val="standardContextual"/>
         </w:rPr>
         <w:drawing>
-          <wp:inline distT="0" distB="0" distL="0" distR="0" wp14:anchorId="7B5AB133" wp14:editId="33D323C6">
+          <wp:inline distT="0" distB="0" distL="0" distR="0" wp14:anchorId="7B5AB133" wp14:editId="783427CD">
             <wp:extent cx="2264569" cy="1318448"/>
             <wp:effectExtent l="0" t="0" r="2540" b="0"/>
             <wp:docPr id="1807048121" name="Picture 1" descr="A hand holding a heart with a pulse line&#10;&#10;Description automatically generated"/>
@@ -582,7 +582,7 @@
               <w14:ligatures w14:val="standardContextual"/>
             </w:rPr>
           </w:pPr>
-          <w:hyperlink w:anchor="_Toc176889717" w:history="1">
+          <w:hyperlink w:anchor="_Toc177123188" w:history="1">
             <w:r>
               <w:rPr>
                 <w:rStyle w:val="Hyperlink"/>
@@ -609,7 +609,7 @@
                 <w:noProof/>
                 <w:webHidden/>
               </w:rPr>
-              <w:instrText xml:space="preserve"> PAGEREF _Toc176889717 \h </w:instrText>
+              <w:instrText xml:space="preserve"> PAGEREF _Toc177123188 \h </w:instrText>
             </w:r>
             <w:r>
               <w:rPr>
@@ -655,7 +655,7 @@
               <w14:ligatures w14:val="standardContextual"/>
             </w:rPr>
           </w:pPr>
-          <w:hyperlink w:anchor="_Toc176889718" w:history="1">
+          <w:hyperlink w:anchor="_Toc177123189" w:history="1">
             <w:r>
               <w:rPr>
                 <w:rStyle w:val="Hyperlink"/>
@@ -682,7 +682,7 @@
                 <w:noProof/>
                 <w:webHidden/>
               </w:rPr>
-              <w:instrText xml:space="preserve"> PAGEREF _Toc176889718 \h </w:instrText>
+              <w:instrText xml:space="preserve"> PAGEREF _Toc177123189 \h </w:instrText>
             </w:r>
             <w:r>
               <w:rPr>
@@ -728,7 +728,7 @@
               <w14:ligatures w14:val="standardContextual"/>
             </w:rPr>
           </w:pPr>
-          <w:hyperlink w:anchor="_Toc176889719" w:history="1">
+          <w:hyperlink w:anchor="_Toc177123190" w:history="1">
             <w:r>
               <w:rPr>
                 <w:rStyle w:val="Hyperlink"/>
@@ -755,7 +755,7 @@
                 <w:noProof/>
                 <w:webHidden/>
               </w:rPr>
-              <w:instrText xml:space="preserve"> PAGEREF _Toc176889719 \h </w:instrText>
+              <w:instrText xml:space="preserve"> PAGEREF _Toc177123190 \h </w:instrText>
             </w:r>
             <w:r>
               <w:rPr>
@@ -801,7 +801,7 @@
               <w14:ligatures w14:val="standardContextual"/>
             </w:rPr>
           </w:pPr>
-          <w:hyperlink w:anchor="_Toc176889720" w:history="1">
+          <w:hyperlink w:anchor="_Toc177123191" w:history="1">
             <w:r>
               <w:rPr>
                 <w:rStyle w:val="Hyperlink"/>
@@ -829,7 +829,7 @@
                 <w:noProof/>
                 <w:webHidden/>
               </w:rPr>
-              <w:instrText xml:space="preserve"> PAGEREF _Toc176889720 \h </w:instrText>
+              <w:instrText xml:space="preserve"> PAGEREF _Toc177123191 \h </w:instrText>
             </w:r>
             <w:r>
               <w:rPr>
@@ -875,7 +875,7 @@
               <w14:ligatures w14:val="standardContextual"/>
             </w:rPr>
           </w:pPr>
-          <w:hyperlink w:anchor="_Toc176889721" w:history="1">
+          <w:hyperlink w:anchor="_Toc177123192" w:history="1">
             <w:r>
               <w:rPr>
                 <w:rStyle w:val="Hyperlink"/>
@@ -903,7 +903,7 @@
                 <w:noProof/>
                 <w:webHidden/>
               </w:rPr>
-              <w:instrText xml:space="preserve"> PAGEREF _Toc176889721 \h </w:instrText>
+              <w:instrText xml:space="preserve"> PAGEREF _Toc177123192 \h </w:instrText>
             </w:r>
             <w:r>
               <w:rPr>
@@ -949,7 +949,7 @@
               <w14:ligatures w14:val="standardContextual"/>
             </w:rPr>
           </w:pPr>
-          <w:hyperlink w:anchor="_Toc176889722" w:history="1">
+          <w:hyperlink w:anchor="_Toc177123193" w:history="1">
             <w:r>
               <w:rPr>
                 <w:rStyle w:val="Hyperlink"/>
@@ -977,7 +977,7 @@
                 <w:noProof/>
                 <w:webHidden/>
               </w:rPr>
-              <w:instrText xml:space="preserve"> PAGEREF _Toc176889722 \h </w:instrText>
+              <w:instrText xml:space="preserve"> PAGEREF _Toc177123193 \h </w:instrText>
             </w:r>
             <w:r>
               <w:rPr>
@@ -1023,7 +1023,7 @@
               <w14:ligatures w14:val="standardContextual"/>
             </w:rPr>
           </w:pPr>
-          <w:hyperlink w:anchor="_Toc176889723" w:history="1">
+          <w:hyperlink w:anchor="_Toc177123194" w:history="1">
             <w:r>
               <w:rPr>
                 <w:rStyle w:val="Hyperlink"/>
@@ -1051,7 +1051,7 @@
                 <w:noProof/>
                 <w:webHidden/>
               </w:rPr>
-              <w:instrText xml:space="preserve"> PAGEREF _Toc176889723 \h </w:instrText>
+              <w:instrText xml:space="preserve"> PAGEREF _Toc177123194 \h </w:instrText>
             </w:r>
             <w:r>
               <w:rPr>
@@ -1097,7 +1097,7 @@
               <w14:ligatures w14:val="standardContextual"/>
             </w:rPr>
           </w:pPr>
-          <w:hyperlink w:anchor="_Toc176889724" w:history="1">
+          <w:hyperlink w:anchor="_Toc177123195" w:history="1">
             <w:r>
               <w:rPr>
                 <w:rStyle w:val="Hyperlink"/>
@@ -1125,7 +1125,7 @@
                 <w:noProof/>
                 <w:webHidden/>
               </w:rPr>
-              <w:instrText xml:space="preserve"> PAGEREF _Toc176889724 \h </w:instrText>
+              <w:instrText xml:space="preserve"> PAGEREF _Toc177123195 \h </w:instrText>
             </w:r>
             <w:r>
               <w:rPr>
@@ -1171,7 +1171,7 @@
               <w14:ligatures w14:val="standardContextual"/>
             </w:rPr>
           </w:pPr>
-          <w:hyperlink w:anchor="_Toc176889725" w:history="1">
+          <w:hyperlink w:anchor="_Toc177123196" w:history="1">
             <w:r>
               <w:rPr>
                 <w:rStyle w:val="Hyperlink"/>
@@ -1199,7 +1199,7 @@
                 <w:noProof/>
                 <w:webHidden/>
               </w:rPr>
-              <w:instrText xml:space="preserve"> PAGEREF _Toc176889725 \h </w:instrText>
+              <w:instrText xml:space="preserve"> PAGEREF _Toc177123196 \h </w:instrText>
             </w:r>
             <w:r>
               <w:rPr>
@@ -1245,7 +1245,7 @@
               <w14:ligatures w14:val="standardContextual"/>
             </w:rPr>
           </w:pPr>
-          <w:hyperlink w:anchor="_Toc176889726" w:history="1">
+          <w:hyperlink w:anchor="_Toc177123197" w:history="1">
             <w:r>
               <w:rPr>
                 <w:rStyle w:val="Hyperlink"/>
@@ -1272,7 +1272,7 @@
                 <w:noProof/>
                 <w:webHidden/>
               </w:rPr>
-              <w:instrText xml:space="preserve"> PAGEREF _Toc176889726 \h </w:instrText>
+              <w:instrText xml:space="preserve"> PAGEREF _Toc177123197 \h </w:instrText>
             </w:r>
             <w:r>
               <w:rPr>
@@ -1318,7 +1318,7 @@
               <w14:ligatures w14:val="standardContextual"/>
             </w:rPr>
           </w:pPr>
-          <w:hyperlink w:anchor="_Toc176889727" w:history="1">
+          <w:hyperlink w:anchor="_Toc177123198" w:history="1">
             <w:r>
               <w:rPr>
                 <w:rStyle w:val="Hyperlink"/>
@@ -1345,7 +1345,7 @@
                 <w:noProof/>
                 <w:webHidden/>
               </w:rPr>
-              <w:instrText xml:space="preserve"> PAGEREF _Toc176889727 \h </w:instrText>
+              <w:instrText xml:space="preserve"> PAGEREF _Toc177123198 \h </w:instrText>
             </w:r>
             <w:r>
               <w:rPr>
@@ -1391,7 +1391,7 @@
               <w14:ligatures w14:val="standardContextual"/>
             </w:rPr>
           </w:pPr>
-          <w:hyperlink w:anchor="_Toc176889728" w:history="1">
+          <w:hyperlink w:anchor="_Toc177123199" w:history="1">
             <w:r>
               <w:rPr>
                 <w:rStyle w:val="Hyperlink"/>
@@ -1418,7 +1418,7 @@
                 <w:noProof/>
                 <w:webHidden/>
               </w:rPr>
-              <w:instrText xml:space="preserve"> PAGEREF _Toc176889728 \h </w:instrText>
+              <w:instrText xml:space="preserve"> PAGEREF _Toc177123199 \h </w:instrText>
             </w:r>
             <w:r>
               <w:rPr>
@@ -1464,7 +1464,7 @@
               <w14:ligatures w14:val="standardContextual"/>
             </w:rPr>
           </w:pPr>
-          <w:hyperlink w:anchor="_Toc176889729" w:history="1">
+          <w:hyperlink w:anchor="_Toc177123200" w:history="1">
             <w:r>
               <w:rPr>
                 <w:rStyle w:val="Hyperlink"/>
@@ -1491,7 +1491,7 @@
                 <w:noProof/>
                 <w:webHidden/>
               </w:rPr>
-              <w:instrText xml:space="preserve"> PAGEREF _Toc176889729 \h </w:instrText>
+              <w:instrText xml:space="preserve"> PAGEREF _Toc177123200 \h </w:instrText>
             </w:r>
             <w:r>
               <w:rPr>
@@ -1537,7 +1537,7 @@
               <w14:ligatures w14:val="standardContextual"/>
             </w:rPr>
           </w:pPr>
-          <w:hyperlink w:anchor="_Toc176889730" w:history="1">
+          <w:hyperlink w:anchor="_Toc177123201" w:history="1">
             <w:r>
               <w:rPr>
                 <w:rStyle w:val="Hyperlink"/>
@@ -1564,7 +1564,7 @@
                 <w:noProof/>
                 <w:webHidden/>
               </w:rPr>
-              <w:instrText xml:space="preserve"> PAGEREF _Toc176889730 \h </w:instrText>
+              <w:instrText xml:space="preserve"> PAGEREF _Toc177123201 \h </w:instrText>
             </w:r>
             <w:r>
               <w:rPr>
@@ -1610,7 +1610,7 @@
               <w14:ligatures w14:val="standardContextual"/>
             </w:rPr>
           </w:pPr>
-          <w:hyperlink w:anchor="_Toc176889731" w:history="1">
+          <w:hyperlink w:anchor="_Toc177123202" w:history="1">
             <w:r>
               <w:rPr>
                 <w:rStyle w:val="Hyperlink"/>
@@ -1637,7 +1637,7 @@
                 <w:noProof/>
                 <w:webHidden/>
               </w:rPr>
-              <w:instrText xml:space="preserve"> PAGEREF _Toc176889731 \h </w:instrText>
+              <w:instrText xml:space="preserve"> PAGEREF _Toc177123202 \h </w:instrText>
             </w:r>
             <w:r>
               <w:rPr>
@@ -1683,7 +1683,7 @@
               <w14:ligatures w14:val="standardContextual"/>
             </w:rPr>
           </w:pPr>
-          <w:hyperlink w:anchor="_Toc176889732" w:history="1">
+          <w:hyperlink w:anchor="_Toc177123203" w:history="1">
             <w:r>
               <w:rPr>
                 <w:rStyle w:val="Hyperlink"/>
@@ -1710,7 +1710,7 @@
                 <w:noProof/>
                 <w:webHidden/>
               </w:rPr>
-              <w:instrText xml:space="preserve"> PAGEREF _Toc176889732 \h </w:instrText>
+              <w:instrText xml:space="preserve"> PAGEREF _Toc177123203 \h </w:instrText>
             </w:r>
             <w:r>
               <w:rPr>
@@ -1756,7 +1756,7 @@
               <w14:ligatures w14:val="standardContextual"/>
             </w:rPr>
           </w:pPr>
-          <w:hyperlink w:anchor="_Toc176889733" w:history="1">
+          <w:hyperlink w:anchor="_Toc177123204" w:history="1">
             <w:r>
               <w:rPr>
                 <w:rStyle w:val="Hyperlink"/>
@@ -1784,7 +1784,7 @@
                 <w:noProof/>
                 <w:webHidden/>
               </w:rPr>
-              <w:instrText xml:space="preserve"> PAGEREF _Toc176889733 \h </w:instrText>
+              <w:instrText xml:space="preserve"> PAGEREF _Toc177123204 \h </w:instrText>
             </w:r>
             <w:r>
               <w:rPr>
@@ -1830,7 +1830,7 @@
               <w14:ligatures w14:val="standardContextual"/>
             </w:rPr>
           </w:pPr>
-          <w:hyperlink w:anchor="_Toc176889734" w:history="1">
+          <w:hyperlink w:anchor="_Toc177123205" w:history="1">
             <w:r>
               <w:rPr>
                 <w:rStyle w:val="Hyperlink"/>
@@ -1858,7 +1858,7 @@
                 <w:noProof/>
                 <w:webHidden/>
               </w:rPr>
-              <w:instrText xml:space="preserve"> PAGEREF _Toc176889734 \h </w:instrText>
+              <w:instrText xml:space="preserve"> PAGEREF _Toc177123205 \h </w:instrText>
             </w:r>
             <w:r>
               <w:rPr>
@@ -1904,7 +1904,7 @@
               <w14:ligatures w14:val="standardContextual"/>
             </w:rPr>
           </w:pPr>
-          <w:hyperlink w:anchor="_Toc176889735" w:history="1">
+          <w:hyperlink w:anchor="_Toc177123206" w:history="1">
             <w:r>
               <w:rPr>
                 <w:rStyle w:val="Hyperlink"/>
@@ -1932,7 +1932,7 @@
                 <w:noProof/>
                 <w:webHidden/>
               </w:rPr>
-              <w:instrText xml:space="preserve"> PAGEREF _Toc176889735 \h </w:instrText>
+              <w:instrText xml:space="preserve"> PAGEREF _Toc177123206 \h </w:instrText>
             </w:r>
             <w:r>
               <w:rPr>
@@ -1978,7 +1978,7 @@
               <w14:ligatures w14:val="standardContextual"/>
             </w:rPr>
           </w:pPr>
-          <w:hyperlink w:anchor="_Toc176889736" w:history="1">
+          <w:hyperlink w:anchor="_Toc177123207" w:history="1">
             <w:r>
               <w:rPr>
                 <w:rStyle w:val="Hyperlink"/>
@@ -2005,7 +2005,7 @@
                 <w:noProof/>
                 <w:webHidden/>
               </w:rPr>
-              <w:instrText xml:space="preserve"> PAGEREF _Toc176889736 \h </w:instrText>
+              <w:instrText xml:space="preserve"> PAGEREF _Toc177123207 \h </w:instrText>
             </w:r>
             <w:r>
               <w:rPr>
@@ -2051,7 +2051,7 @@
               <w14:ligatures w14:val="standardContextual"/>
             </w:rPr>
           </w:pPr>
-          <w:hyperlink w:anchor="_Toc176889737" w:history="1">
+          <w:hyperlink w:anchor="_Toc177123208" w:history="1">
             <w:r>
               <w:rPr>
                 <w:rStyle w:val="Hyperlink"/>
@@ -2079,7 +2079,7 @@
                 <w:noProof/>
                 <w:webHidden/>
               </w:rPr>
-              <w:instrText xml:space="preserve"> PAGEREF _Toc176889737 \h </w:instrText>
+              <w:instrText xml:space="preserve"> PAGEREF _Toc177123208 \h </w:instrText>
             </w:r>
             <w:r>
               <w:rPr>
@@ -2125,7 +2125,7 @@
               <w14:ligatures w14:val="standardContextual"/>
             </w:rPr>
           </w:pPr>
-          <w:hyperlink w:anchor="_Toc176889738" w:history="1">
+          <w:hyperlink w:anchor="_Toc177123209" w:history="1">
             <w:r>
               <w:rPr>
                 <w:rStyle w:val="Hyperlink"/>
@@ -2153,7 +2153,7 @@
                 <w:noProof/>
                 <w:webHidden/>
               </w:rPr>
-              <w:instrText xml:space="preserve"> PAGEREF _Toc176889738 \h </w:instrText>
+              <w:instrText xml:space="preserve"> PAGEREF _Toc177123209 \h </w:instrText>
             </w:r>
             <w:r>
               <w:rPr>
@@ -2199,7 +2199,7 @@
               <w14:ligatures w14:val="standardContextual"/>
             </w:rPr>
           </w:pPr>
-          <w:hyperlink w:anchor="_Toc176889739" w:history="1">
+          <w:hyperlink w:anchor="_Toc177123210" w:history="1">
             <w:r>
               <w:rPr>
                 <w:rStyle w:val="Hyperlink"/>
@@ -2227,7 +2227,7 @@
                 <w:noProof/>
                 <w:webHidden/>
               </w:rPr>
-              <w:instrText xml:space="preserve"> PAGEREF _Toc176889739 \h </w:instrText>
+              <w:instrText xml:space="preserve"> PAGEREF _Toc177123210 \h </w:instrText>
             </w:r>
             <w:r>
               <w:rPr>
@@ -2273,7 +2273,7 @@
               <w14:ligatures w14:val="standardContextual"/>
             </w:rPr>
           </w:pPr>
-          <w:hyperlink w:anchor="_Toc176889740" w:history="1">
+          <w:hyperlink w:anchor="_Toc177123211" w:history="1">
             <w:r>
               <w:rPr>
                 <w:rStyle w:val="Hyperlink"/>
@@ -2301,7 +2301,7 @@
                 <w:noProof/>
                 <w:webHidden/>
               </w:rPr>
-              <w:instrText xml:space="preserve"> PAGEREF _Toc176889740 \h </w:instrText>
+              <w:instrText xml:space="preserve"> PAGEREF _Toc177123211 \h </w:instrText>
             </w:r>
             <w:r>
               <w:rPr>
@@ -2322,6 +2322,79 @@
                 <w:webHidden/>
               </w:rPr>
               <w:t>8</w:t>
+            </w:r>
+            <w:r>
+              <w:rPr>
+                <w:noProof/>
+                <w:webHidden/>
+              </w:rPr>
+              <w:fldChar w:fldCharType="end"/>
+            </w:r>
+          </w:hyperlink>
+        </w:p>
+        <w:p>
+          <w:pPr>
+            <w:pStyle w:val="TOC1"/>
+            <w:tabs>
+              <w:tab w:val="right" w:leader="dot" w:pos="9016"/>
+            </w:tabs>
+            <w:rPr>
+              <w:rFonts w:asciiTheme="minorHAnsi" w:eastAsiaTheme="minorEastAsia" w:hAnsiTheme="minorHAnsi" w:cstheme="minorBidi"/>
+              <w:noProof/>
+              <w:kern w:val="2"/>
+              <w:szCs w:val="24"/>
+              <w:lang w:val="en-AU" w:eastAsia="en-AU"/>
+              <w14:ligatures w14:val="standardContextual"/>
+            </w:rPr>
+          </w:pPr>
+          <w:hyperlink w:anchor="_Toc177123212" w:history="1">
+            <w:r>
+              <w:rPr>
+                <w:rStyle w:val="Hyperlink"/>
+                <w:noProof/>
+              </w:rPr>
+              <w:t>References</w:t>
+            </w:r>
+            <w:r>
+              <w:rPr>
+                <w:noProof/>
+                <w:webHidden/>
+              </w:rPr>
+              <w:tab/>
+            </w:r>
+            <w:r>
+              <w:rPr>
+                <w:noProof/>
+                <w:webHidden/>
+              </w:rPr>
+              <w:fldChar w:fldCharType="begin"/>
+            </w:r>
+            <w:r>
+              <w:rPr>
+                <w:noProof/>
+                <w:webHidden/>
+              </w:rPr>
+              <w:instrText xml:space="preserve"> PAGEREF _Toc177123212 \h </w:instrText>
+            </w:r>
+            <w:r>
+              <w:rPr>
+                <w:noProof/>
+                <w:webHidden/>
+              </w:rPr>
+            </w:r>
+            <w:r>
+              <w:rPr>
+                <w:noProof/>
+                <w:webHidden/>
+              </w:rPr>
+              <w:fldChar w:fldCharType="separate"/>
+            </w:r>
+            <w:r>
+              <w:rPr>
+                <w:noProof/>
+                <w:webHidden/>
+              </w:rPr>
+              <w:t>9</w:t>
             </w:r>
             <w:r>
               <w:rPr>
@@ -2362,7 +2435,7 @@
       <w:pPr>
         <w:pStyle w:val="Heading1"/>
       </w:pPr>
-      <w:bookmarkStart w:id="3" w:name="_Toc176889717"/>
+      <w:bookmarkStart w:id="3" w:name="_Toc177123188"/>
       <w:r>
         <w:lastRenderedPageBreak/>
         <w:t xml:space="preserve">1. </w:t>
@@ -2403,7 +2476,7 @@
         <w:pStyle w:val="Heading1"/>
       </w:pPr>
       <w:bookmarkStart w:id="4" w:name="_Toc175175421"/>
-      <w:bookmarkStart w:id="5" w:name="_Toc176889718"/>
+      <w:bookmarkStart w:id="5" w:name="_Toc177123189"/>
       <w:r>
         <w:t xml:space="preserve">2. </w:t>
       </w:r>
@@ -2488,7 +2561,7 @@
       <w:pPr>
         <w:pStyle w:val="Heading1"/>
       </w:pPr>
-      <w:bookmarkStart w:id="6" w:name="_Toc176889719"/>
+      <w:bookmarkStart w:id="6" w:name="_Toc177123190"/>
       <w:r>
         <w:t>3</w:t>
       </w:r>
@@ -2523,7 +2596,7 @@
           <w:lang w:val="en-AU"/>
         </w:rPr>
       </w:pPr>
-      <w:bookmarkStart w:id="7" w:name="_Toc176889720"/>
+      <w:bookmarkStart w:id="7" w:name="_Toc177123191"/>
       <w:r>
         <w:rPr>
           <w:lang w:val="en-AU"/>
@@ -2572,7 +2645,7 @@
           <w:lang w:val="en-AU"/>
         </w:rPr>
       </w:pPr>
-      <w:bookmarkStart w:id="8" w:name="_Toc176889721"/>
+      <w:bookmarkStart w:id="8" w:name="_Toc177123192"/>
       <w:r>
         <w:rPr>
           <w:lang w:val="en-AU"/>
@@ -2633,7 +2706,7 @@
           <w:lang w:val="en-AU"/>
         </w:rPr>
       </w:pPr>
-      <w:bookmarkStart w:id="9" w:name="_Toc176889722"/>
+      <w:bookmarkStart w:id="9" w:name="_Toc177123193"/>
       <w:r>
         <w:rPr>
           <w:lang w:val="en-AU"/>
@@ -2694,7 +2767,7 @@
           <w:lang w:val="en-AU"/>
         </w:rPr>
       </w:pPr>
-      <w:bookmarkStart w:id="10" w:name="_Toc176889723"/>
+      <w:bookmarkStart w:id="10" w:name="_Toc177123194"/>
       <w:r>
         <w:rPr>
           <w:lang w:val="en-AU"/>
@@ -2723,7 +2796,7 @@
           <w:lang w:val="en-AU"/>
         </w:rPr>
       </w:pPr>
-      <w:bookmarkStart w:id="11" w:name="_Toc176889724"/>
+      <w:bookmarkStart w:id="11" w:name="_Toc177123195"/>
       <w:r>
         <w:rPr>
           <w:lang w:val="en-AU"/>
@@ -2752,7 +2825,7 @@
           <w:lang w:val="en-AU"/>
         </w:rPr>
       </w:pPr>
-      <w:bookmarkStart w:id="12" w:name="_Toc176889725"/>
+      <w:bookmarkStart w:id="12" w:name="_Toc177123196"/>
       <w:r>
         <w:rPr>
           <w:lang w:val="en-AU"/>
@@ -2784,7 +2857,7 @@
       <w:pPr>
         <w:pStyle w:val="Heading1"/>
       </w:pPr>
-      <w:bookmarkStart w:id="13" w:name="_Toc176889726"/>
+      <w:bookmarkStart w:id="13" w:name="_Toc177123197"/>
       <w:r>
         <w:t>4. Implementation</w:t>
       </w:r>
@@ -3066,7 +3139,7 @@
       <w:pPr>
         <w:pStyle w:val="Heading1"/>
       </w:pPr>
-      <w:bookmarkStart w:id="14" w:name="_Toc176889727"/>
+      <w:bookmarkStart w:id="14" w:name="_Toc177123198"/>
       <w:r>
         <w:t>5</w:t>
       </w:r>
@@ -3080,7 +3153,7 @@
         <w:pStyle w:val="Heading2"/>
       </w:pPr>
       <w:bookmarkStart w:id="15" w:name="_Toc176733194"/>
-      <w:bookmarkStart w:id="16" w:name="_Toc176889728"/>
+      <w:bookmarkStart w:id="16" w:name="_Toc177123199"/>
       <w:r>
         <w:t>5</w:t>
       </w:r>
@@ -3152,7 +3225,7 @@
         <w:pStyle w:val="Heading2"/>
       </w:pPr>
       <w:bookmarkStart w:id="17" w:name="_Toc176733195"/>
-      <w:bookmarkStart w:id="18" w:name="_Toc176889729"/>
+      <w:bookmarkStart w:id="18" w:name="_Toc177123200"/>
       <w:r>
         <w:t>5</w:t>
       </w:r>
@@ -3246,7 +3319,7 @@
       <w:pPr>
         <w:pStyle w:val="Heading1"/>
       </w:pPr>
-      <w:bookmarkStart w:id="19" w:name="_Toc176889730"/>
+      <w:bookmarkStart w:id="19" w:name="_Toc177123201"/>
       <w:r>
         <w:lastRenderedPageBreak/>
         <w:t>6. Project Completion</w:t>
@@ -3279,7 +3352,7 @@
       <w:pPr>
         <w:pStyle w:val="Heading1"/>
       </w:pPr>
-      <w:bookmarkStart w:id="20" w:name="_Toc176889731"/>
+      <w:bookmarkStart w:id="20" w:name="_Toc177123202"/>
       <w:r>
         <w:t>7. Timeline Comparison</w:t>
       </w:r>
@@ -5628,7 +5701,7 @@
       <w:pPr>
         <w:pStyle w:val="Heading1"/>
       </w:pPr>
-      <w:bookmarkStart w:id="21" w:name="_Toc176889732"/>
+      <w:bookmarkStart w:id="21" w:name="_Toc177123203"/>
       <w:r>
         <w:t>8. Challenges and Problems</w:t>
       </w:r>
@@ -5822,7 +5895,7 @@
           <w:bCs/>
         </w:rPr>
       </w:pPr>
-      <w:bookmarkStart w:id="22" w:name="_Toc176889733"/>
+      <w:bookmarkStart w:id="22" w:name="_Toc177123204"/>
       <w:r>
         <w:rPr>
           <w:bCs/>
@@ -5844,7 +5917,7 @@
           <w:lang w:val="en-AU" w:eastAsia="en-US"/>
         </w:rPr>
       </w:pPr>
-      <w:bookmarkStart w:id="23" w:name="_Toc176889734"/>
+      <w:bookmarkStart w:id="23" w:name="_Toc177123205"/>
       <w:r>
         <w:rPr>
           <w:lang w:val="en-AU" w:eastAsia="en-US"/>
@@ -5938,7 +6011,7 @@
           <w:lang w:val="en-AU" w:eastAsia="en-US"/>
         </w:rPr>
       </w:pPr>
-      <w:bookmarkStart w:id="24" w:name="_Toc176889735"/>
+      <w:bookmarkStart w:id="24" w:name="_Toc177123206"/>
       <w:r>
         <w:rPr>
           <w:lang w:val="en-AU" w:eastAsia="en-US"/>
@@ -6018,7 +6091,7 @@
       <w:pPr>
         <w:pStyle w:val="Heading1"/>
       </w:pPr>
-      <w:bookmarkStart w:id="25" w:name="_Toc176889736"/>
+      <w:bookmarkStart w:id="25" w:name="_Toc177123207"/>
       <w:r>
         <w:t xml:space="preserve">10. Future </w:t>
       </w:r>
@@ -6052,7 +6125,7 @@
           <w:lang w:val="en-AU" w:eastAsia="en-US"/>
         </w:rPr>
       </w:pPr>
-      <w:bookmarkStart w:id="26" w:name="_Toc176889737"/>
+      <w:bookmarkStart w:id="26" w:name="_Toc177123208"/>
       <w:r>
         <w:rPr>
           <w:lang w:val="en-AU" w:eastAsia="en-US"/>
@@ -6134,7 +6207,7 @@
           <w:lang w:val="en-AU" w:eastAsia="en-US"/>
         </w:rPr>
       </w:pPr>
-      <w:bookmarkStart w:id="27" w:name="_Toc176889738"/>
+      <w:bookmarkStart w:id="27" w:name="_Toc177123209"/>
       <w:r>
         <w:rPr>
           <w:lang w:val="en-AU" w:eastAsia="en-US"/>
@@ -6230,7 +6303,7 @@
         </w:rPr>
       </w:pPr>
       <w:bookmarkStart w:id="28" w:name="_Toc175175471"/>
-      <w:bookmarkStart w:id="29" w:name="_Toc176889739"/>
+      <w:bookmarkStart w:id="29" w:name="_Toc177123210"/>
       <w:r>
         <w:rPr>
           <w:bCs/>
@@ -6285,7 +6358,7 @@
         </w:rPr>
       </w:pPr>
       <w:bookmarkStart w:id="30" w:name="_Toc175175472"/>
-      <w:bookmarkStart w:id="31" w:name="_Toc176889740"/>
+      <w:bookmarkStart w:id="31" w:name="_Toc177123211"/>
       <w:r>
         <w:rPr>
           <w:bCs/>
@@ -6486,6 +6559,260 @@
     </w:p>
     <w:p>
       <w:pPr>
+        <w:jc w:val="both"/>
+        <w:rPr>
+          <w:lang w:val="en-AU" w:eastAsia="en-US"/>
+        </w:rPr>
+      </w:pPr>
+    </w:p>
+    <w:p>
+      <w:pPr>
+        <w:jc w:val="both"/>
+        <w:rPr>
+          <w:lang w:val="en-AU" w:eastAsia="en-US"/>
+        </w:rPr>
+      </w:pPr>
+    </w:p>
+    <w:p>
+      <w:pPr>
+        <w:jc w:val="both"/>
+        <w:rPr>
+          <w:lang w:val="en-AU" w:eastAsia="en-US"/>
+        </w:rPr>
+      </w:pPr>
+    </w:p>
+    <w:p>
+      <w:pPr>
+        <w:jc w:val="both"/>
+        <w:rPr>
+          <w:lang w:val="en-AU" w:eastAsia="en-US"/>
+        </w:rPr>
+      </w:pPr>
+    </w:p>
+    <w:p>
+      <w:pPr>
+        <w:jc w:val="both"/>
+        <w:rPr>
+          <w:lang w:val="en-AU" w:eastAsia="en-US"/>
+        </w:rPr>
+      </w:pPr>
+    </w:p>
+    <w:p>
+      <w:pPr>
+        <w:jc w:val="both"/>
+        <w:rPr>
+          <w:lang w:val="en-AU" w:eastAsia="en-US"/>
+        </w:rPr>
+      </w:pPr>
+    </w:p>
+    <w:p>
+      <w:pPr>
+        <w:jc w:val="both"/>
+        <w:rPr>
+          <w:lang w:val="en-AU" w:eastAsia="en-US"/>
+        </w:rPr>
+      </w:pPr>
+    </w:p>
+    <w:p>
+      <w:pPr>
+        <w:jc w:val="both"/>
+        <w:rPr>
+          <w:lang w:val="en-AU" w:eastAsia="en-US"/>
+        </w:rPr>
+      </w:pPr>
+    </w:p>
+    <w:bookmarkStart w:id="33" w:name="_Toc177123212" w:displacedByCustomXml="next"/>
+    <w:sdt>
+      <w:sdtPr>
+        <w:id w:val="487053302"/>
+        <w:docPartObj>
+          <w:docPartGallery w:val="Bibliographies"/>
+          <w:docPartUnique/>
+        </w:docPartObj>
+      </w:sdtPr>
+      <w:sdtEndPr>
+        <w:rPr>
+          <w:rFonts w:eastAsia="SimSun" w:cs="Times New Roman"/>
+          <w:b w:val="0"/>
+          <w:kern w:val="0"/>
+          <w:sz w:val="24"/>
+          <w:szCs w:val="20"/>
+          <w:lang w:val="en-GB" w:eastAsia="zh-CN"/>
+          <w14:ligatures w14:val="none"/>
+        </w:rPr>
+      </w:sdtEndPr>
+      <w:sdtContent>
+        <w:p>
+          <w:pPr>
+            <w:pStyle w:val="Heading1"/>
+          </w:pPr>
+          <w:r>
+            <w:t>References</w:t>
+          </w:r>
+          <w:bookmarkEnd w:id="33"/>
+        </w:p>
+        <w:sdt>
+          <w:sdtPr>
+            <w:id w:val="-573587230"/>
+            <w:bibliography/>
+          </w:sdtPr>
+          <w:sdtContent>
+            <w:p>
+              <w:pPr>
+                <w:pStyle w:val="Bibliography"/>
+                <w:numPr>
+                  <w:ilvl w:val="0"/>
+                  <w:numId w:val="22"/>
+                </w:numPr>
+                <w:rPr>
+                  <w:noProof/>
+                  <w:szCs w:val="24"/>
+                </w:rPr>
+              </w:pPr>
+              <w:r>
+                <w:fldChar w:fldCharType="begin"/>
+              </w:r>
+              <w:r>
+                <w:instrText xml:space="preserve"> BIBLIOGRAPHY </w:instrText>
+              </w:r>
+              <w:r>
+                <w:fldChar w:fldCharType="separate"/>
+              </w:r>
+              <w:r>
+                <w:rPr>
+                  <w:noProof/>
+                </w:rPr>
+                <w:t xml:space="preserve">Ayanouz, S., Abdelhakim, B.A. and Benhmed, M. (2020 March). A smart chatbot architecture based NLP and machine learning for health care assistance. </w:t>
+              </w:r>
+              <w:r>
+                <w:rPr>
+                  <w:i/>
+                  <w:iCs/>
+                  <w:noProof/>
+                </w:rPr>
+                <w:t>In Proceedings of the 3rd international conference on networking, information systems &amp; security</w:t>
+              </w:r>
+              <w:r>
+                <w:rPr>
+                  <w:noProof/>
+                </w:rPr>
+                <w:t>, 1-6.</w:t>
+              </w:r>
+            </w:p>
+            <w:p>
+              <w:pPr>
+                <w:pStyle w:val="Bibliography"/>
+                <w:numPr>
+                  <w:ilvl w:val="0"/>
+                  <w:numId w:val="22"/>
+                </w:numPr>
+                <w:rPr>
+                  <w:noProof/>
+                </w:rPr>
+              </w:pPr>
+              <w:r>
+                <w:rPr>
+                  <w:noProof/>
+                </w:rPr>
+                <w:t xml:space="preserve">Kosinski, Y. W. (2018). Deep Neural Networks Are More Accurate Than Humans at DetectingSexual Orientation From Facial Images. </w:t>
+              </w:r>
+              <w:r>
+                <w:rPr>
+                  <w:i/>
+                  <w:iCs/>
+                  <w:noProof/>
+                </w:rPr>
+                <w:t>Journal of Personality and Social Psychology, 114</w:t>
+              </w:r>
+              <w:r>
+                <w:rPr>
+                  <w:noProof/>
+                </w:rPr>
+                <w:t>, 246-257.</w:t>
+              </w:r>
+            </w:p>
+            <w:p>
+              <w:pPr>
+                <w:pStyle w:val="Bibliography"/>
+                <w:numPr>
+                  <w:ilvl w:val="0"/>
+                  <w:numId w:val="22"/>
+                </w:numPr>
+                <w:rPr>
+                  <w:noProof/>
+                </w:rPr>
+              </w:pPr>
+              <w:r>
+                <w:rPr>
+                  <w:noProof/>
+                </w:rPr>
+                <w:t xml:space="preserve">Kurup, G. and Shetty, S.D. (2022). AI conversational chatbot for primary healthcare diagnosis using natural language processing and deep learning. </w:t>
+              </w:r>
+              <w:r>
+                <w:rPr>
+                  <w:i/>
+                  <w:iCs/>
+                  <w:noProof/>
+                </w:rPr>
+                <w:t>In Computational Intelligence in Pattern Recognition: Proceedings of CIPR 2021</w:t>
+              </w:r>
+              <w:r>
+                <w:rPr>
+                  <w:noProof/>
+                </w:rPr>
+                <w:t>, 259-272.</w:t>
+              </w:r>
+            </w:p>
+            <w:p>
+              <w:pPr>
+                <w:pStyle w:val="Bibliography"/>
+                <w:numPr>
+                  <w:ilvl w:val="0"/>
+                  <w:numId w:val="22"/>
+                </w:numPr>
+                <w:rPr>
+                  <w:noProof/>
+                </w:rPr>
+              </w:pPr>
+              <w:r>
+                <w:rPr>
+                  <w:noProof/>
+                </w:rPr>
+                <w:t>Santosh Gore, D. D. (2023). Leveraging BERT for Next-Generation Spoken Language Understanding with Joint Intent Classification and Slot Filling. Mumbai, India: IEEE.</w:t>
+              </w:r>
+            </w:p>
+            <w:p>
+              <w:r>
+                <w:rPr>
+                  <w:b/>
+                  <w:bCs/>
+                  <w:noProof/>
+                </w:rPr>
+                <w:fldChar w:fldCharType="end"/>
+              </w:r>
+            </w:p>
+          </w:sdtContent>
+        </w:sdt>
+      </w:sdtContent>
+    </w:sdt>
+    <w:p>
+      <w:pPr>
+        <w:jc w:val="both"/>
+        <w:rPr>
+          <w:lang w:val="en-AU" w:eastAsia="en-US"/>
+        </w:rPr>
+      </w:pPr>
+    </w:p>
+    <w:p>
+      <w:pPr>
+        <w:jc w:val="both"/>
+        <w:rPr>
+          <w:lang w:val="en-AU" w:eastAsia="en-US"/>
+        </w:rPr>
+      </w:pPr>
+    </w:p>
+    <w:p>
+      <w:pPr>
         <w:tabs>
           <w:tab w:val="left" w:pos="1072"/>
         </w:tabs>
@@ -7404,6 +7731,119 @@
     </w:lvl>
   </w:abstractNum>
   <w:abstractNum w:abstractNumId="7" w15:restartNumberingAfterBreak="0">
+    <w:nsid w:val="40682142"/>
+    <w:multiLevelType w:val="hybridMultilevel"/>
+    <w:tmpl w:val="104442A4"/>
+    <w:lvl w:ilvl="0" w:tplc="0C090001">
+      <w:start w:val="1"/>
+      <w:numFmt w:val="bullet"/>
+      <w:lvlText w:val=""/>
+      <w:lvlJc w:val="left"/>
+      <w:pPr>
+        <w:ind w:left="720" w:hanging="360"/>
+      </w:pPr>
+      <w:rPr>
+        <w:rFonts w:ascii="Symbol" w:hAnsi="Symbol" w:hint="default"/>
+      </w:rPr>
+    </w:lvl>
+    <w:lvl w:ilvl="1" w:tplc="0C090003" w:tentative="1">
+      <w:start w:val="1"/>
+      <w:numFmt w:val="bullet"/>
+      <w:lvlText w:val="o"/>
+      <w:lvlJc w:val="left"/>
+      <w:pPr>
+        <w:ind w:left="1440" w:hanging="360"/>
+      </w:pPr>
+      <w:rPr>
+        <w:rFonts w:ascii="Courier New" w:hAnsi="Courier New" w:cs="Courier New" w:hint="default"/>
+      </w:rPr>
+    </w:lvl>
+    <w:lvl w:ilvl="2" w:tplc="0C090005" w:tentative="1">
+      <w:start w:val="1"/>
+      <w:numFmt w:val="bullet"/>
+      <w:lvlText w:val=""/>
+      <w:lvlJc w:val="left"/>
+      <w:pPr>
+        <w:ind w:left="2160" w:hanging="360"/>
+      </w:pPr>
+      <w:rPr>
+        <w:rFonts w:ascii="Wingdings" w:hAnsi="Wingdings" w:hint="default"/>
+      </w:rPr>
+    </w:lvl>
+    <w:lvl w:ilvl="3" w:tplc="0C090001" w:tentative="1">
+      <w:start w:val="1"/>
+      <w:numFmt w:val="bullet"/>
+      <w:lvlText w:val=""/>
+      <w:lvlJc w:val="left"/>
+      <w:pPr>
+        <w:ind w:left="2880" w:hanging="360"/>
+      </w:pPr>
+      <w:rPr>
+        <w:rFonts w:ascii="Symbol" w:hAnsi="Symbol" w:hint="default"/>
+      </w:rPr>
+    </w:lvl>
+    <w:lvl w:ilvl="4" w:tplc="0C090003" w:tentative="1">
+      <w:start w:val="1"/>
+      <w:numFmt w:val="bullet"/>
+      <w:lvlText w:val="o"/>
+      <w:lvlJc w:val="left"/>
+      <w:pPr>
+        <w:ind w:left="3600" w:hanging="360"/>
+      </w:pPr>
+      <w:rPr>
+        <w:rFonts w:ascii="Courier New" w:hAnsi="Courier New" w:cs="Courier New" w:hint="default"/>
+      </w:rPr>
+    </w:lvl>
+    <w:lvl w:ilvl="5" w:tplc="0C090005" w:tentative="1">
+      <w:start w:val="1"/>
+      <w:numFmt w:val="bullet"/>
+      <w:lvlText w:val=""/>
+      <w:lvlJc w:val="left"/>
+      <w:pPr>
+        <w:ind w:left="4320" w:hanging="360"/>
+      </w:pPr>
+      <w:rPr>
+        <w:rFonts w:ascii="Wingdings" w:hAnsi="Wingdings" w:hint="default"/>
+      </w:rPr>
+    </w:lvl>
+    <w:lvl w:ilvl="6" w:tplc="0C090001" w:tentative="1">
+      <w:start w:val="1"/>
+      <w:numFmt w:val="bullet"/>
+      <w:lvlText w:val=""/>
+      <w:lvlJc w:val="left"/>
+      <w:pPr>
+        <w:ind w:left="5040" w:hanging="360"/>
+      </w:pPr>
+      <w:rPr>
+        <w:rFonts w:ascii="Symbol" w:hAnsi="Symbol" w:hint="default"/>
+      </w:rPr>
+    </w:lvl>
+    <w:lvl w:ilvl="7" w:tplc="0C090003" w:tentative="1">
+      <w:start w:val="1"/>
+      <w:numFmt w:val="bullet"/>
+      <w:lvlText w:val="o"/>
+      <w:lvlJc w:val="left"/>
+      <w:pPr>
+        <w:ind w:left="5760" w:hanging="360"/>
+      </w:pPr>
+      <w:rPr>
+        <w:rFonts w:ascii="Courier New" w:hAnsi="Courier New" w:cs="Courier New" w:hint="default"/>
+      </w:rPr>
+    </w:lvl>
+    <w:lvl w:ilvl="8" w:tplc="0C090005" w:tentative="1">
+      <w:start w:val="1"/>
+      <w:numFmt w:val="bullet"/>
+      <w:lvlText w:val=""/>
+      <w:lvlJc w:val="left"/>
+      <w:pPr>
+        <w:ind w:left="6480" w:hanging="360"/>
+      </w:pPr>
+      <w:rPr>
+        <w:rFonts w:ascii="Wingdings" w:hAnsi="Wingdings" w:hint="default"/>
+      </w:rPr>
+    </w:lvl>
+  </w:abstractNum>
+  <w:abstractNum w:abstractNumId="8" w15:restartNumberingAfterBreak="0">
     <w:nsid w:val="40CE4FC7"/>
     <w:multiLevelType w:val="hybridMultilevel"/>
     <w:tmpl w:val="FAE02A02"/>
@@ -7492,7 +7932,7 @@
       </w:pPr>
     </w:lvl>
   </w:abstractNum>
-  <w:abstractNum w:abstractNumId="8" w15:restartNumberingAfterBreak="0">
+  <w:abstractNum w:abstractNumId="9" w15:restartNumberingAfterBreak="0">
     <w:nsid w:val="42322F8A"/>
     <w:multiLevelType w:val="hybridMultilevel"/>
     <w:tmpl w:val="4E94D9B6"/>
@@ -7581,7 +8021,7 @@
       </w:pPr>
     </w:lvl>
   </w:abstractNum>
-  <w:abstractNum w:abstractNumId="9" w15:restartNumberingAfterBreak="0">
+  <w:abstractNum w:abstractNumId="10" w15:restartNumberingAfterBreak="0">
     <w:nsid w:val="54BA3912"/>
     <w:multiLevelType w:val="hybridMultilevel"/>
     <w:tmpl w:val="E91A118A"/>
@@ -7670,7 +8110,7 @@
       </w:pPr>
     </w:lvl>
   </w:abstractNum>
-  <w:abstractNum w:abstractNumId="10" w15:restartNumberingAfterBreak="0">
+  <w:abstractNum w:abstractNumId="11" w15:restartNumberingAfterBreak="0">
     <w:nsid w:val="56CC203E"/>
     <w:multiLevelType w:val="hybridMultilevel"/>
     <w:tmpl w:val="FEFA8734"/>
@@ -7783,7 +8223,7 @@
       </w:rPr>
     </w:lvl>
   </w:abstractNum>
-  <w:abstractNum w:abstractNumId="11" w15:restartNumberingAfterBreak="0">
+  <w:abstractNum w:abstractNumId="12" w15:restartNumberingAfterBreak="0">
     <w:nsid w:val="5C9454D8"/>
     <w:multiLevelType w:val="hybridMultilevel"/>
     <w:tmpl w:val="C2D280F2"/>
@@ -7872,7 +8312,7 @@
       </w:pPr>
     </w:lvl>
   </w:abstractNum>
-  <w:abstractNum w:abstractNumId="12" w15:restartNumberingAfterBreak="0">
+  <w:abstractNum w:abstractNumId="13" w15:restartNumberingAfterBreak="0">
     <w:nsid w:val="684C66E6"/>
     <w:multiLevelType w:val="hybridMultilevel"/>
     <w:tmpl w:val="C96A5B3A"/>
@@ -7961,7 +8401,7 @@
       </w:pPr>
     </w:lvl>
   </w:abstractNum>
-  <w:abstractNum w:abstractNumId="13" w15:restartNumberingAfterBreak="0">
+  <w:abstractNum w:abstractNumId="14" w15:restartNumberingAfterBreak="0">
     <w:nsid w:val="6A1C72A2"/>
     <w:multiLevelType w:val="hybridMultilevel"/>
     <w:tmpl w:val="6596922A"/>
@@ -8050,7 +8490,7 @@
       </w:pPr>
     </w:lvl>
   </w:abstractNum>
-  <w:abstractNum w:abstractNumId="14" w15:restartNumberingAfterBreak="0">
+  <w:abstractNum w:abstractNumId="15" w15:restartNumberingAfterBreak="0">
     <w:nsid w:val="6CE26853"/>
     <w:multiLevelType w:val="hybridMultilevel"/>
     <w:tmpl w:val="D0D87CE2"/>
@@ -8139,7 +8579,7 @@
       </w:pPr>
     </w:lvl>
   </w:abstractNum>
-  <w:abstractNum w:abstractNumId="15" w15:restartNumberingAfterBreak="0">
+  <w:abstractNum w:abstractNumId="16" w15:restartNumberingAfterBreak="0">
     <w:nsid w:val="70B40B55"/>
     <w:multiLevelType w:val="hybridMultilevel"/>
     <w:tmpl w:val="D0109D80"/>
@@ -8252,7 +8692,7 @@
       </w:rPr>
     </w:lvl>
   </w:abstractNum>
-  <w:abstractNum w:abstractNumId="16" w15:restartNumberingAfterBreak="0">
+  <w:abstractNum w:abstractNumId="17" w15:restartNumberingAfterBreak="0">
     <w:nsid w:val="713004FA"/>
     <w:multiLevelType w:val="hybridMultilevel"/>
     <w:tmpl w:val="4A4EE4CA"/>
@@ -8365,7 +8805,120 @@
       </w:rPr>
     </w:lvl>
   </w:abstractNum>
-  <w:abstractNum w:abstractNumId="17" w15:restartNumberingAfterBreak="0">
+  <w:abstractNum w:abstractNumId="18" w15:restartNumberingAfterBreak="0">
+    <w:nsid w:val="71830966"/>
+    <w:multiLevelType w:val="hybridMultilevel"/>
+    <w:tmpl w:val="723E5010"/>
+    <w:lvl w:ilvl="0" w:tplc="0C090001">
+      <w:start w:val="1"/>
+      <w:numFmt w:val="bullet"/>
+      <w:lvlText w:val=""/>
+      <w:lvlJc w:val="left"/>
+      <w:pPr>
+        <w:ind w:left="720" w:hanging="360"/>
+      </w:pPr>
+      <w:rPr>
+        <w:rFonts w:ascii="Symbol" w:hAnsi="Symbol" w:hint="default"/>
+      </w:rPr>
+    </w:lvl>
+    <w:lvl w:ilvl="1" w:tplc="0C090003" w:tentative="1">
+      <w:start w:val="1"/>
+      <w:numFmt w:val="bullet"/>
+      <w:lvlText w:val="o"/>
+      <w:lvlJc w:val="left"/>
+      <w:pPr>
+        <w:ind w:left="1440" w:hanging="360"/>
+      </w:pPr>
+      <w:rPr>
+        <w:rFonts w:ascii="Courier New" w:hAnsi="Courier New" w:cs="Courier New" w:hint="default"/>
+      </w:rPr>
+    </w:lvl>
+    <w:lvl w:ilvl="2" w:tplc="0C090005" w:tentative="1">
+      <w:start w:val="1"/>
+      <w:numFmt w:val="bullet"/>
+      <w:lvlText w:val=""/>
+      <w:lvlJc w:val="left"/>
+      <w:pPr>
+        <w:ind w:left="2160" w:hanging="360"/>
+      </w:pPr>
+      <w:rPr>
+        <w:rFonts w:ascii="Wingdings" w:hAnsi="Wingdings" w:hint="default"/>
+      </w:rPr>
+    </w:lvl>
+    <w:lvl w:ilvl="3" w:tplc="0C090001" w:tentative="1">
+      <w:start w:val="1"/>
+      <w:numFmt w:val="bullet"/>
+      <w:lvlText w:val=""/>
+      <w:lvlJc w:val="left"/>
+      <w:pPr>
+        <w:ind w:left="2880" w:hanging="360"/>
+      </w:pPr>
+      <w:rPr>
+        <w:rFonts w:ascii="Symbol" w:hAnsi="Symbol" w:hint="default"/>
+      </w:rPr>
+    </w:lvl>
+    <w:lvl w:ilvl="4" w:tplc="0C090003" w:tentative="1">
+      <w:start w:val="1"/>
+      <w:numFmt w:val="bullet"/>
+      <w:lvlText w:val="o"/>
+      <w:lvlJc w:val="left"/>
+      <w:pPr>
+        <w:ind w:left="3600" w:hanging="360"/>
+      </w:pPr>
+      <w:rPr>
+        <w:rFonts w:ascii="Courier New" w:hAnsi="Courier New" w:cs="Courier New" w:hint="default"/>
+      </w:rPr>
+    </w:lvl>
+    <w:lvl w:ilvl="5" w:tplc="0C090005" w:tentative="1">
+      <w:start w:val="1"/>
+      <w:numFmt w:val="bullet"/>
+      <w:lvlText w:val=""/>
+      <w:lvlJc w:val="left"/>
+      <w:pPr>
+        <w:ind w:left="4320" w:hanging="360"/>
+      </w:pPr>
+      <w:rPr>
+        <w:rFonts w:ascii="Wingdings" w:hAnsi="Wingdings" w:hint="default"/>
+      </w:rPr>
+    </w:lvl>
+    <w:lvl w:ilvl="6" w:tplc="0C090001" w:tentative="1">
+      <w:start w:val="1"/>
+      <w:numFmt w:val="bullet"/>
+      <w:lvlText w:val=""/>
+      <w:lvlJc w:val="left"/>
+      <w:pPr>
+        <w:ind w:left="5040" w:hanging="360"/>
+      </w:pPr>
+      <w:rPr>
+        <w:rFonts w:ascii="Symbol" w:hAnsi="Symbol" w:hint="default"/>
+      </w:rPr>
+    </w:lvl>
+    <w:lvl w:ilvl="7" w:tplc="0C090003" w:tentative="1">
+      <w:start w:val="1"/>
+      <w:numFmt w:val="bullet"/>
+      <w:lvlText w:val="o"/>
+      <w:lvlJc w:val="left"/>
+      <w:pPr>
+        <w:ind w:left="5760" w:hanging="360"/>
+      </w:pPr>
+      <w:rPr>
+        <w:rFonts w:ascii="Courier New" w:hAnsi="Courier New" w:cs="Courier New" w:hint="default"/>
+      </w:rPr>
+    </w:lvl>
+    <w:lvl w:ilvl="8" w:tplc="0C090005" w:tentative="1">
+      <w:start w:val="1"/>
+      <w:numFmt w:val="bullet"/>
+      <w:lvlText w:val=""/>
+      <w:lvlJc w:val="left"/>
+      <w:pPr>
+        <w:ind w:left="6480" w:hanging="360"/>
+      </w:pPr>
+      <w:rPr>
+        <w:rFonts w:ascii="Wingdings" w:hAnsi="Wingdings" w:hint="default"/>
+      </w:rPr>
+    </w:lvl>
+  </w:abstractNum>
+  <w:abstractNum w:abstractNumId="19" w15:restartNumberingAfterBreak="0">
     <w:nsid w:val="79D41194"/>
     <w:multiLevelType w:val="hybridMultilevel"/>
     <w:tmpl w:val="12C43956"/>
@@ -8478,7 +9031,7 @@
       </w:rPr>
     </w:lvl>
   </w:abstractNum>
-  <w:abstractNum w:abstractNumId="18" w15:restartNumberingAfterBreak="0">
+  <w:abstractNum w:abstractNumId="20" w15:restartNumberingAfterBreak="0">
     <w:nsid w:val="7B082FA7"/>
     <w:multiLevelType w:val="hybridMultilevel"/>
     <w:tmpl w:val="EE3861D4"/>
@@ -8567,7 +9120,7 @@
       </w:pPr>
     </w:lvl>
   </w:abstractNum>
-  <w:abstractNum w:abstractNumId="19" w15:restartNumberingAfterBreak="0">
+  <w:abstractNum w:abstractNumId="21" w15:restartNumberingAfterBreak="0">
     <w:nsid w:val="7E8C020B"/>
     <w:multiLevelType w:val="hybridMultilevel"/>
     <w:tmpl w:val="B3D81154"/>
@@ -8657,31 +9210,31 @@
     </w:lvl>
   </w:abstractNum>
   <w:num w:numId="1" w16cid:durableId="96607078">
-    <w:abstractNumId w:val="19"/>
+    <w:abstractNumId w:val="21"/>
   </w:num>
   <w:num w:numId="2" w16cid:durableId="615211911">
-    <w:abstractNumId w:val="18"/>
+    <w:abstractNumId w:val="20"/>
   </w:num>
   <w:num w:numId="3" w16cid:durableId="129052714">
-    <w:abstractNumId w:val="9"/>
+    <w:abstractNumId w:val="10"/>
   </w:num>
   <w:num w:numId="4" w16cid:durableId="1201241031">
-    <w:abstractNumId w:val="12"/>
+    <w:abstractNumId w:val="13"/>
   </w:num>
   <w:num w:numId="5" w16cid:durableId="971440845">
     <w:abstractNumId w:val="6"/>
   </w:num>
   <w:num w:numId="6" w16cid:durableId="186717088">
-    <w:abstractNumId w:val="8"/>
+    <w:abstractNumId w:val="9"/>
   </w:num>
   <w:num w:numId="7" w16cid:durableId="266085219">
-    <w:abstractNumId w:val="13"/>
+    <w:abstractNumId w:val="14"/>
   </w:num>
   <w:num w:numId="8" w16cid:durableId="1216432091">
-    <w:abstractNumId w:val="14"/>
+    <w:abstractNumId w:val="15"/>
   </w:num>
   <w:num w:numId="9" w16cid:durableId="627706923">
-    <w:abstractNumId w:val="7"/>
+    <w:abstractNumId w:val="8"/>
   </w:num>
   <w:num w:numId="10" w16cid:durableId="771319677">
     <w:abstractNumId w:val="2"/>
@@ -8690,13 +9243,13 @@
     <w:abstractNumId w:val="1"/>
   </w:num>
   <w:num w:numId="12" w16cid:durableId="222298371">
-    <w:abstractNumId w:val="16"/>
+    <w:abstractNumId w:val="17"/>
   </w:num>
   <w:num w:numId="13" w16cid:durableId="1075740245">
-    <w:abstractNumId w:val="10"/>
+    <w:abstractNumId w:val="11"/>
   </w:num>
   <w:num w:numId="14" w16cid:durableId="1048602674">
-    <w:abstractNumId w:val="11"/>
+    <w:abstractNumId w:val="12"/>
   </w:num>
   <w:num w:numId="15" w16cid:durableId="1691908258">
     <w:abstractNumId w:val="3"/>
@@ -8705,16 +9258,22 @@
     <w:abstractNumId w:val="5"/>
   </w:num>
   <w:num w:numId="17" w16cid:durableId="80571728">
-    <w:abstractNumId w:val="15"/>
+    <w:abstractNumId w:val="16"/>
   </w:num>
   <w:num w:numId="18" w16cid:durableId="1886671029">
     <w:abstractNumId w:val="0"/>
   </w:num>
   <w:num w:numId="19" w16cid:durableId="849563352">
-    <w:abstractNumId w:val="17"/>
+    <w:abstractNumId w:val="19"/>
   </w:num>
   <w:num w:numId="20" w16cid:durableId="1010333948">
     <w:abstractNumId w:val="4"/>
+  </w:num>
+  <w:num w:numId="21" w16cid:durableId="1017001539">
+    <w:abstractNumId w:val="18"/>
+  </w:num>
+  <w:num w:numId="22" w16cid:durableId="485979215">
+    <w:abstractNumId w:val="7"/>
   </w:num>
 </w:numbering>
 </file>
@@ -9330,7 +9889,6 @@
   <w:style w:type="character" w:default="1" w:styleId="DefaultParagraphFont">
     <w:name w:val="Default Paragraph Font"/>
     <w:uiPriority w:val="1"/>
-    <w:semiHidden/>
     <w:unhideWhenUsed/>
   </w:style>
   <w:style w:type="table" w:default="1" w:styleId="TableNormal">
@@ -10008,6 +10566,14 @@
       </w:tcPr>
     </w:tblStylePr>
   </w:style>
+  <w:style w:type="paragraph" w:styleId="Bibliography">
+    <w:name w:val="Bibliography"/>
+    <w:basedOn w:val="Normal"/>
+    <w:next w:val="Normal"/>
+    <w:uiPriority w:val="37"/>
+    <w:unhideWhenUsed/>
+    <w:rsid w:val="00C33892"/>
+  </w:style>
 </w:styles>
 </file>
 
@@ -10327,7 +10893,7 @@
     <b:Year>2023</b:Year>
     <b:City>Mumbai, India</b:City>
     <b:Publisher>IEEE</b:Publisher>
-    <b:RefOrder>1</b:RefOrder>
+    <b:RefOrder>2</b:RefOrder>
   </b:Source>
   <b:Source>
     <b:Tag>Ayach</b:Tag>
@@ -10342,7 +10908,7 @@
     <b:JournalName>In Proceedings of the 3rd international conference on networking, information systems &amp; security</b:JournalName>
     <b:Year>2020 March</b:Year>
     <b:Pages>1-6</b:Pages>
-    <b:RefOrder>2</b:RefOrder>
+    <b:RefOrder>3</b:RefOrder>
   </b:Source>
   <b:Source>
     <b:Tag>Kur22</b:Tag>
@@ -10358,7 +10924,7 @@
     <b:Year>2022</b:Year>
     <b:Pages>259-272</b:Pages>
     <b:Publisher>Springer Singapore</b:Publisher>
-    <b:RefOrder>3</b:RefOrder>
+    <b:RefOrder>4</b:RefOrder>
   </b:Source>
   <b:Source>
     <b:Tag>Yil18</b:Tag>
@@ -10380,13 +10946,13 @@
     <b:Year>2018</b:Year>
     <b:Pages>246-257</b:Pages>
     <b:Volume>114</b:Volume>
-    <b:RefOrder>9</b:RefOrder>
+    <b:RefOrder>1</b:RefOrder>
   </b:Source>
 </b:Sources>
 </file>
 
 <file path=customXml/itemProps1.xml><?xml version="1.0" encoding="utf-8"?>
-<ds:datastoreItem xmlns:ds="http://schemas.openxmlformats.org/officeDocument/2006/customXml" ds:itemID="{9272FA7B-265C-4562-BCAB-4BE9BD902513}">
+<ds:datastoreItem xmlns:ds="http://schemas.openxmlformats.org/officeDocument/2006/customXml" ds:itemID="{7F92A230-28F4-433F-A43E-B9AF76153987}">
   <ds:schemaRefs>
     <ds:schemaRef ds:uri="http://schemas.openxmlformats.org/officeDocument/2006/bibliography"/>
   </ds:schemaRefs>

</xml_diff>